<commit_message>
Updated reference datesets (removed all non-english owl:sameAs synomims for dbpedia companies and events). Updated queries from basic query mix.
</commit_message>
<xml_diff>
--- a/doc/LDBC_SPB_FDR_v1.0.docx
+++ b/doc/LDBC_SPB_FDR_v1.0.docx
@@ -385,7 +385,7 @@
       <w:r>
         <w:fldChar w:fldCharType="separate"/>
       </w:r>
-      <w:hyperlink w:anchor="_Toc401760602" w:history="1">
+      <w:hyperlink w:anchor="_Toc416271968" w:history="1">
         <w:r>
           <w:rPr>
             <w:rStyle w:val="Hyperlink"/>
@@ -412,7 +412,7 @@
             <w:noProof/>
             <w:webHidden/>
           </w:rPr>
-          <w:instrText xml:space="preserve"> PAGEREF _Toc401760602 \h </w:instrText>
+          <w:instrText xml:space="preserve"> PAGEREF _Toc416271968 \h </w:instrText>
         </w:r>
         <w:r>
           <w:rPr>
@@ -457,7 +457,7 @@
           <w:lang w:val="en-US"/>
         </w:rPr>
       </w:pPr>
-      <w:hyperlink w:anchor="_Toc401760603" w:history="1">
+      <w:hyperlink w:anchor="_Toc416271969" w:history="1">
         <w:r>
           <w:rPr>
             <w:rStyle w:val="Hyperlink"/>
@@ -500,7 +500,7 @@
             <w:noProof/>
             <w:webHidden/>
           </w:rPr>
-          <w:instrText xml:space="preserve"> PAGEREF _Toc401760603 \h </w:instrText>
+          <w:instrText xml:space="preserve"> PAGEREF _Toc416271969 \h </w:instrText>
         </w:r>
         <w:r>
           <w:rPr>
@@ -545,7 +545,7 @@
           <w:lang w:val="en-US"/>
         </w:rPr>
       </w:pPr>
-      <w:hyperlink w:anchor="_Toc401760604" w:history="1">
+      <w:hyperlink w:anchor="_Toc416271970" w:history="1">
         <w:r>
           <w:rPr>
             <w:rStyle w:val="Hyperlink"/>
@@ -588,7 +588,7 @@
             <w:noProof/>
             <w:webHidden/>
           </w:rPr>
-          <w:instrText xml:space="preserve"> PAGEREF _Toc401760604 \h </w:instrText>
+          <w:instrText xml:space="preserve"> PAGEREF _Toc416271970 \h </w:instrText>
         </w:r>
         <w:r>
           <w:rPr>
@@ -633,7 +633,7 @@
           <w:lang w:val="en-US"/>
         </w:rPr>
       </w:pPr>
-      <w:hyperlink w:anchor="_Toc401760605" w:history="1">
+      <w:hyperlink w:anchor="_Toc416271971" w:history="1">
         <w:r>
           <w:rPr>
             <w:rStyle w:val="Hyperlink"/>
@@ -676,7 +676,7 @@
             <w:noProof/>
             <w:webHidden/>
           </w:rPr>
-          <w:instrText xml:space="preserve"> PAGEREF _Toc401760605 \h </w:instrText>
+          <w:instrText xml:space="preserve"> PAGEREF _Toc416271971 \h </w:instrText>
         </w:r>
         <w:r>
           <w:rPr>
@@ -721,7 +721,7 @@
           <w:lang w:val="en-US"/>
         </w:rPr>
       </w:pPr>
-      <w:hyperlink w:anchor="_Toc401760606" w:history="1">
+      <w:hyperlink w:anchor="_Toc416271972" w:history="1">
         <w:r>
           <w:rPr>
             <w:rStyle w:val="Hyperlink"/>
@@ -764,7 +764,7 @@
             <w:noProof/>
             <w:webHidden/>
           </w:rPr>
-          <w:instrText xml:space="preserve"> PAGEREF _Toc401760606 \h </w:instrText>
+          <w:instrText xml:space="preserve"> PAGEREF _Toc416271972 \h </w:instrText>
         </w:r>
         <w:r>
           <w:rPr>
@@ -809,7 +809,7 @@
           <w:lang w:val="en-US"/>
         </w:rPr>
       </w:pPr>
-      <w:hyperlink w:anchor="_Toc401760607" w:history="1">
+      <w:hyperlink w:anchor="_Toc416271973" w:history="1">
         <w:r>
           <w:rPr>
             <w:rStyle w:val="Hyperlink"/>
@@ -852,7 +852,7 @@
             <w:noProof/>
             <w:webHidden/>
           </w:rPr>
-          <w:instrText xml:space="preserve"> PAGEREF _Toc401760607 \h </w:instrText>
+          <w:instrText xml:space="preserve"> PAGEREF _Toc416271973 \h </w:instrText>
         </w:r>
         <w:r>
           <w:rPr>
@@ -897,7 +897,7 @@
           <w:lang w:val="en-US"/>
         </w:rPr>
       </w:pPr>
-      <w:hyperlink w:anchor="_Toc401760608" w:history="1">
+      <w:hyperlink w:anchor="_Toc416271974" w:history="1">
         <w:r>
           <w:rPr>
             <w:rStyle w:val="Hyperlink"/>
@@ -940,7 +940,7 @@
             <w:noProof/>
             <w:webHidden/>
           </w:rPr>
-          <w:instrText xml:space="preserve"> PAGEREF _Toc401760608 \h </w:instrText>
+          <w:instrText xml:space="preserve"> PAGEREF _Toc416271974 \h </w:instrText>
         </w:r>
         <w:r>
           <w:rPr>
@@ -985,7 +985,7 @@
           <w:lang w:val="en-US"/>
         </w:rPr>
       </w:pPr>
-      <w:hyperlink w:anchor="_Toc401760609" w:history="1">
+      <w:hyperlink w:anchor="_Toc416271975" w:history="1">
         <w:r>
           <w:rPr>
             <w:rStyle w:val="Hyperlink"/>
@@ -1028,7 +1028,7 @@
             <w:noProof/>
             <w:webHidden/>
           </w:rPr>
-          <w:instrText xml:space="preserve"> PAGEREF _Toc401760609 \h </w:instrText>
+          <w:instrText xml:space="preserve"> PAGEREF _Toc416271975 \h </w:instrText>
         </w:r>
         <w:r>
           <w:rPr>
@@ -1073,7 +1073,7 @@
           <w:lang w:val="en-US"/>
         </w:rPr>
       </w:pPr>
-      <w:hyperlink w:anchor="_Toc401760610" w:history="1">
+      <w:hyperlink w:anchor="_Toc416271976" w:history="1">
         <w:r>
           <w:rPr>
             <w:rStyle w:val="Hyperlink"/>
@@ -1116,7 +1116,7 @@
             <w:noProof/>
             <w:webHidden/>
           </w:rPr>
-          <w:instrText xml:space="preserve"> PAGEREF _Toc401760610 \h </w:instrText>
+          <w:instrText xml:space="preserve"> PAGEREF _Toc416271976 \h </w:instrText>
         </w:r>
         <w:r>
           <w:rPr>
@@ -1161,7 +1161,7 @@
           <w:lang w:val="en-US"/>
         </w:rPr>
       </w:pPr>
-      <w:hyperlink w:anchor="_Toc401760611" w:history="1">
+      <w:hyperlink w:anchor="_Toc416271977" w:history="1">
         <w:r>
           <w:rPr>
             <w:rStyle w:val="Hyperlink"/>
@@ -1204,7 +1204,7 @@
             <w:noProof/>
             <w:webHidden/>
           </w:rPr>
-          <w:instrText xml:space="preserve"> PAGEREF _Toc401760611 \h </w:instrText>
+          <w:instrText xml:space="preserve"> PAGEREF _Toc416271977 \h </w:instrText>
         </w:r>
         <w:r>
           <w:rPr>
@@ -1249,7 +1249,7 @@
           <w:lang w:val="en-US"/>
         </w:rPr>
       </w:pPr>
-      <w:hyperlink w:anchor="_Toc401760612" w:history="1">
+      <w:hyperlink w:anchor="_Toc416271978" w:history="1">
         <w:r>
           <w:rPr>
             <w:rStyle w:val="Hyperlink"/>
@@ -1292,7 +1292,7 @@
             <w:noProof/>
             <w:webHidden/>
           </w:rPr>
-          <w:instrText xml:space="preserve"> PAGEREF _Toc401760612 \h </w:instrText>
+          <w:instrText xml:space="preserve"> PAGEREF _Toc416271978 \h </w:instrText>
         </w:r>
         <w:r>
           <w:rPr>
@@ -1337,7 +1337,7 @@
           <w:lang w:val="en-US"/>
         </w:rPr>
       </w:pPr>
-      <w:hyperlink w:anchor="_Toc401760613" w:history="1">
+      <w:hyperlink w:anchor="_Toc416271979" w:history="1">
         <w:r>
           <w:rPr>
             <w:rStyle w:val="Hyperlink"/>
@@ -1380,7 +1380,7 @@
             <w:noProof/>
             <w:webHidden/>
           </w:rPr>
-          <w:instrText xml:space="preserve"> PAGEREF _Toc401760613 \h </w:instrText>
+          <w:instrText xml:space="preserve"> PAGEREF _Toc416271979 \h </w:instrText>
         </w:r>
         <w:r>
           <w:rPr>
@@ -1425,7 +1425,7 @@
           <w:lang w:val="en-US"/>
         </w:rPr>
       </w:pPr>
-      <w:hyperlink w:anchor="_Toc401760614" w:history="1">
+      <w:hyperlink w:anchor="_Toc416271980" w:history="1">
         <w:r>
           <w:rPr>
             <w:rStyle w:val="Hyperlink"/>
@@ -1468,7 +1468,7 @@
             <w:noProof/>
             <w:webHidden/>
           </w:rPr>
-          <w:instrText xml:space="preserve"> PAGEREF _Toc401760614 \h </w:instrText>
+          <w:instrText xml:space="preserve"> PAGEREF _Toc416271980 \h </w:instrText>
         </w:r>
         <w:r>
           <w:rPr>
@@ -1513,7 +1513,7 @@
           <w:lang w:val="en-US"/>
         </w:rPr>
       </w:pPr>
-      <w:hyperlink w:anchor="_Toc401760615" w:history="1">
+      <w:hyperlink w:anchor="_Toc416271981" w:history="1">
         <w:r>
           <w:rPr>
             <w:rStyle w:val="Hyperlink"/>
@@ -1556,7 +1556,7 @@
             <w:noProof/>
             <w:webHidden/>
           </w:rPr>
-          <w:instrText xml:space="preserve"> PAGEREF _Toc401760615 \h </w:instrText>
+          <w:instrText xml:space="preserve"> PAGEREF _Toc416271981 \h </w:instrText>
         </w:r>
         <w:r>
           <w:rPr>
@@ -1601,7 +1601,7 @@
           <w:lang w:val="en-US"/>
         </w:rPr>
       </w:pPr>
-      <w:hyperlink w:anchor="_Toc401760616" w:history="1">
+      <w:hyperlink w:anchor="_Toc416271982" w:history="1">
         <w:r>
           <w:rPr>
             <w:rStyle w:val="Hyperlink"/>
@@ -1644,7 +1644,7 @@
             <w:noProof/>
             <w:webHidden/>
           </w:rPr>
-          <w:instrText xml:space="preserve"> PAGEREF _Toc401760616 \h </w:instrText>
+          <w:instrText xml:space="preserve"> PAGEREF _Toc416271982 \h </w:instrText>
         </w:r>
         <w:r>
           <w:rPr>
@@ -1689,7 +1689,7 @@
           <w:lang w:val="en-US"/>
         </w:rPr>
       </w:pPr>
-      <w:hyperlink w:anchor="_Toc401760617" w:history="1">
+      <w:hyperlink w:anchor="_Toc416271983" w:history="1">
         <w:r>
           <w:rPr>
             <w:rStyle w:val="Hyperlink"/>
@@ -1732,7 +1732,7 @@
             <w:noProof/>
             <w:webHidden/>
           </w:rPr>
-          <w:instrText xml:space="preserve"> PAGEREF _Toc401760617 \h </w:instrText>
+          <w:instrText xml:space="preserve"> PAGEREF _Toc416271983 \h </w:instrText>
         </w:r>
         <w:r>
           <w:rPr>
@@ -1777,7 +1777,7 @@
           <w:lang w:val="en-US"/>
         </w:rPr>
       </w:pPr>
-      <w:hyperlink w:anchor="_Toc401760618" w:history="1">
+      <w:hyperlink w:anchor="_Toc416271984" w:history="1">
         <w:r>
           <w:rPr>
             <w:rStyle w:val="Hyperlink"/>
@@ -1820,7 +1820,7 @@
             <w:noProof/>
             <w:webHidden/>
           </w:rPr>
-          <w:instrText xml:space="preserve"> PAGEREF _Toc401760618 \h </w:instrText>
+          <w:instrText xml:space="preserve"> PAGEREF _Toc416271984 \h </w:instrText>
         </w:r>
         <w:r>
           <w:rPr>
@@ -1865,7 +1865,7 @@
           <w:lang w:val="en-US"/>
         </w:rPr>
       </w:pPr>
-      <w:hyperlink w:anchor="_Toc401760619" w:history="1">
+      <w:hyperlink w:anchor="_Toc416271985" w:history="1">
         <w:r>
           <w:rPr>
             <w:rStyle w:val="Hyperlink"/>
@@ -1908,7 +1908,7 @@
             <w:noProof/>
             <w:webHidden/>
           </w:rPr>
-          <w:instrText xml:space="preserve"> PAGEREF _Toc401760619 \h </w:instrText>
+          <w:instrText xml:space="preserve"> PAGEREF _Toc416271985 \h </w:instrText>
         </w:r>
         <w:r>
           <w:rPr>
@@ -1953,7 +1953,7 @@
           <w:lang w:val="en-US"/>
         </w:rPr>
       </w:pPr>
-      <w:hyperlink w:anchor="_Toc401760620" w:history="1">
+      <w:hyperlink w:anchor="_Toc416271986" w:history="1">
         <w:r>
           <w:rPr>
             <w:rStyle w:val="Hyperlink"/>
@@ -1996,7 +1996,7 @@
             <w:noProof/>
             <w:webHidden/>
           </w:rPr>
-          <w:instrText xml:space="preserve"> PAGEREF _Toc401760620 \h </w:instrText>
+          <w:instrText xml:space="preserve"> PAGEREF _Toc416271986 \h </w:instrText>
         </w:r>
         <w:r>
           <w:rPr>
@@ -2041,7 +2041,7 @@
           <w:lang w:val="en-US"/>
         </w:rPr>
       </w:pPr>
-      <w:hyperlink w:anchor="_Toc401760621" w:history="1">
+      <w:hyperlink w:anchor="_Toc416271987" w:history="1">
         <w:r>
           <w:rPr>
             <w:rStyle w:val="Hyperlink"/>
@@ -2084,7 +2084,7 @@
             <w:noProof/>
             <w:webHidden/>
           </w:rPr>
-          <w:instrText xml:space="preserve"> PAGEREF _Toc401760621 \h </w:instrText>
+          <w:instrText xml:space="preserve"> PAGEREF _Toc416271987 \h </w:instrText>
         </w:r>
         <w:r>
           <w:rPr>
@@ -2129,7 +2129,7 @@
           <w:lang w:val="en-US"/>
         </w:rPr>
       </w:pPr>
-      <w:hyperlink w:anchor="_Toc401760622" w:history="1">
+      <w:hyperlink w:anchor="_Toc416271988" w:history="1">
         <w:r>
           <w:rPr>
             <w:rStyle w:val="Hyperlink"/>
@@ -2174,7 +2174,7 @@
             <w:noProof/>
             <w:webHidden/>
           </w:rPr>
-          <w:instrText xml:space="preserve"> PAGEREF _Toc401760622 \h </w:instrText>
+          <w:instrText xml:space="preserve"> PAGEREF _Toc416271988 \h </w:instrText>
         </w:r>
         <w:r>
           <w:rPr>
@@ -2219,7 +2219,7 @@
           <w:lang w:val="en-US"/>
         </w:rPr>
       </w:pPr>
-      <w:hyperlink w:anchor="_Toc401760623" w:history="1">
+      <w:hyperlink w:anchor="_Toc416271989" w:history="1">
         <w:r>
           <w:rPr>
             <w:rStyle w:val="Hyperlink"/>
@@ -2264,7 +2264,7 @@
             <w:noProof/>
             <w:webHidden/>
           </w:rPr>
-          <w:instrText xml:space="preserve"> PAGEREF _Toc401760623 \h </w:instrText>
+          <w:instrText xml:space="preserve"> PAGEREF _Toc416271989 \h </w:instrText>
         </w:r>
         <w:r>
           <w:rPr>
@@ -2309,7 +2309,7 @@
           <w:lang w:val="en-US"/>
         </w:rPr>
       </w:pPr>
-      <w:hyperlink w:anchor="_Toc401760624" w:history="1">
+      <w:hyperlink w:anchor="_Toc416271990" w:history="1">
         <w:r>
           <w:rPr>
             <w:rStyle w:val="Hyperlink"/>
@@ -2354,7 +2354,7 @@
             <w:noProof/>
             <w:webHidden/>
           </w:rPr>
-          <w:instrText xml:space="preserve"> PAGEREF _Toc401760624 \h </w:instrText>
+          <w:instrText xml:space="preserve"> PAGEREF _Toc416271990 \h </w:instrText>
         </w:r>
         <w:r>
           <w:rPr>
@@ -2399,7 +2399,7 @@
           <w:lang w:val="en-US"/>
         </w:rPr>
       </w:pPr>
-      <w:hyperlink w:anchor="_Toc401760625" w:history="1">
+      <w:hyperlink w:anchor="_Toc416271991" w:history="1">
         <w:r>
           <w:rPr>
             <w:rStyle w:val="Hyperlink"/>
@@ -2423,7 +2423,7 @@
             <w:noProof/>
             <w:lang w:val="en-US"/>
           </w:rPr>
-          <w:t>Scale Factor</w:t>
+          <w:t>Scale Factors</w:t>
         </w:r>
         <w:r>
           <w:rPr>
@@ -2444,7 +2444,7 @@
             <w:noProof/>
             <w:webHidden/>
           </w:rPr>
-          <w:instrText xml:space="preserve"> PAGEREF _Toc401760625 \h </w:instrText>
+          <w:instrText xml:space="preserve"> PAGEREF _Toc416271991 \h </w:instrText>
         </w:r>
         <w:r>
           <w:rPr>
@@ -2489,7 +2489,7 @@
           <w:lang w:val="en-US"/>
         </w:rPr>
       </w:pPr>
-      <w:hyperlink w:anchor="_Toc401760626" w:history="1">
+      <w:hyperlink w:anchor="_Toc416271992" w:history="1">
         <w:r>
           <w:rPr>
             <w:rStyle w:val="Hyperlink"/>
@@ -2534,7 +2534,7 @@
             <w:noProof/>
             <w:webHidden/>
           </w:rPr>
-          <w:instrText xml:space="preserve"> PAGEREF _Toc401760626 \h </w:instrText>
+          <w:instrText xml:space="preserve"> PAGEREF _Toc416271992 \h </w:instrText>
         </w:r>
         <w:r>
           <w:rPr>
@@ -2579,7 +2579,7 @@
           <w:lang w:val="en-US"/>
         </w:rPr>
       </w:pPr>
-      <w:hyperlink w:anchor="_Toc401760627" w:history="1">
+      <w:hyperlink w:anchor="_Toc416271993" w:history="1">
         <w:r>
           <w:rPr>
             <w:rStyle w:val="Hyperlink"/>
@@ -2624,7 +2624,7 @@
             <w:noProof/>
             <w:webHidden/>
           </w:rPr>
-          <w:instrText xml:space="preserve"> PAGEREF _Toc401760627 \h </w:instrText>
+          <w:instrText xml:space="preserve"> PAGEREF _Toc416271993 \h </w:instrText>
         </w:r>
         <w:r>
           <w:rPr>
@@ -2669,7 +2669,7 @@
           <w:lang w:val="en-US"/>
         </w:rPr>
       </w:pPr>
-      <w:hyperlink w:anchor="_Toc401760628" w:history="1">
+      <w:hyperlink w:anchor="_Toc416271994" w:history="1">
         <w:r>
           <w:rPr>
             <w:rStyle w:val="Hyperlink"/>
@@ -2714,7 +2714,7 @@
             <w:noProof/>
             <w:webHidden/>
           </w:rPr>
-          <w:instrText xml:space="preserve"> PAGEREF _Toc401760628 \h </w:instrText>
+          <w:instrText xml:space="preserve"> PAGEREF _Toc416271994 \h </w:instrText>
         </w:r>
         <w:r>
           <w:rPr>
@@ -2759,7 +2759,7 @@
           <w:lang w:val="en-US"/>
         </w:rPr>
       </w:pPr>
-      <w:hyperlink w:anchor="_Toc401760629" w:history="1">
+      <w:hyperlink w:anchor="_Toc416271995" w:history="1">
         <w:r>
           <w:rPr>
             <w:rStyle w:val="Hyperlink"/>
@@ -2804,7 +2804,7 @@
             <w:noProof/>
             <w:webHidden/>
           </w:rPr>
-          <w:instrText xml:space="preserve"> PAGEREF _Toc401760629 \h </w:instrText>
+          <w:instrText xml:space="preserve"> PAGEREF _Toc416271995 \h </w:instrText>
         </w:r>
         <w:r>
           <w:rPr>
@@ -2849,7 +2849,7 @@
           <w:lang w:val="en-US"/>
         </w:rPr>
       </w:pPr>
-      <w:hyperlink w:anchor="_Toc401760630" w:history="1">
+      <w:hyperlink w:anchor="_Toc416271996" w:history="1">
         <w:r>
           <w:rPr>
             <w:rStyle w:val="Hyperlink"/>
@@ -2894,7 +2894,7 @@
             <w:noProof/>
             <w:webHidden/>
           </w:rPr>
-          <w:instrText xml:space="preserve"> PAGEREF _Toc401760630 \h </w:instrText>
+          <w:instrText xml:space="preserve"> PAGEREF _Toc416271996 \h </w:instrText>
         </w:r>
         <w:r>
           <w:rPr>
@@ -2939,7 +2939,7 @@
           <w:lang w:val="en-US"/>
         </w:rPr>
       </w:pPr>
-      <w:hyperlink w:anchor="_Toc401760631" w:history="1">
+      <w:hyperlink w:anchor="_Toc416271997" w:history="1">
         <w:r>
           <w:rPr>
             <w:rStyle w:val="Hyperlink"/>
@@ -2984,7 +2984,7 @@
             <w:noProof/>
             <w:webHidden/>
           </w:rPr>
-          <w:instrText xml:space="preserve"> PAGEREF _Toc401760631 \h </w:instrText>
+          <w:instrText xml:space="preserve"> PAGEREF _Toc416271997 \h </w:instrText>
         </w:r>
         <w:r>
           <w:rPr>
@@ -3029,7 +3029,7 @@
           <w:lang w:val="en-US"/>
         </w:rPr>
       </w:pPr>
-      <w:hyperlink w:anchor="_Toc401760632" w:history="1">
+      <w:hyperlink w:anchor="_Toc416271998" w:history="1">
         <w:r>
           <w:rPr>
             <w:rStyle w:val="Hyperlink"/>
@@ -3072,7 +3072,7 @@
             <w:noProof/>
             <w:webHidden/>
           </w:rPr>
-          <w:instrText xml:space="preserve"> PAGEREF _Toc401760632 \h </w:instrText>
+          <w:instrText xml:space="preserve"> PAGEREF _Toc416271998 \h </w:instrText>
         </w:r>
         <w:r>
           <w:rPr>
@@ -3188,7 +3188,7 @@
       <w:pPr>
         <w:pStyle w:val="EUHeading"/>
       </w:pPr>
-      <w:bookmarkStart w:id="0" w:name="_Toc401760602"/>
+      <w:bookmarkStart w:id="0" w:name="_Toc416271968"/>
       <w:r>
         <w:lastRenderedPageBreak/>
         <w:t>Preface</w:t>
@@ -3439,7 +3439,7 @@
       <w:bookmarkStart w:id="7" w:name="_Toc401758664"/>
       <w:bookmarkStart w:id="8" w:name="_Toc401759615"/>
       <w:bookmarkStart w:id="9" w:name="_Toc401759849"/>
-      <w:bookmarkStart w:id="10" w:name="_Toc401760603"/>
+      <w:bookmarkStart w:id="10" w:name="_Toc416271969"/>
       <w:bookmarkEnd w:id="2"/>
       <w:bookmarkEnd w:id="3"/>
       <w:bookmarkEnd w:id="4"/>
@@ -3705,13 +3705,35 @@
         <w:rPr>
           <w:i/>
         </w:rPr>
-        <w:t>, basic qmix</w:t>
-      </w:r>
-      <w:r>
-        <w:rPr>
-          <w:i/>
-        </w:rPr>
-        <w:t>, GraphDB v6.0, AWS c3.4xlarge</w:t>
+        <w:t xml:space="preserve">, basic </w:t>
+      </w:r>
+      <w:proofErr w:type="spellStart"/>
+      <w:r>
+        <w:rPr>
+          <w:i/>
+        </w:rPr>
+        <w:t>qmix</w:t>
+      </w:r>
+      <w:proofErr w:type="spellEnd"/>
+      <w:r>
+        <w:rPr>
+          <w:i/>
+        </w:rPr>
+        <w:t xml:space="preserve">, </w:t>
+      </w:r>
+      <w:proofErr w:type="spellStart"/>
+      <w:r>
+        <w:rPr>
+          <w:i/>
+        </w:rPr>
+        <w:t>GraphDB</w:t>
+      </w:r>
+      <w:proofErr w:type="spellEnd"/>
+      <w:r>
+        <w:rPr>
+          <w:i/>
+        </w:rPr>
+        <w:t xml:space="preserve"> v6.0, AWS c3.4xlarge</w:t>
       </w:r>
     </w:p>
     <w:p>
@@ -3736,7 +3758,7 @@
       <w:pPr>
         <w:pStyle w:val="EUHeading1"/>
       </w:pPr>
-      <w:bookmarkStart w:id="11" w:name="_Toc401760604"/>
+      <w:bookmarkStart w:id="11" w:name="_Toc416271970"/>
       <w:r>
         <w:lastRenderedPageBreak/>
         <w:t xml:space="preserve">Clause 1: </w:t>
@@ -3769,7 +3791,7 @@
       <w:pPr>
         <w:pStyle w:val="EUHeading2"/>
       </w:pPr>
-      <w:bookmarkStart w:id="12" w:name="_Toc401760605"/>
+      <w:bookmarkStart w:id="12" w:name="_Toc416271971"/>
       <w:r>
         <w:t>Dataset Description</w:t>
       </w:r>
@@ -3888,13 +3910,41 @@
         <w:rPr>
           <w:i/>
         </w:rPr>
-        <w:t>Specify data serialization format, e.g. N-quads, TriG etc. Note that data serialization format should be context aware</w:t>
-      </w:r>
-      <w:r>
-        <w:rPr>
-          <w:i/>
-        </w:rPr>
-        <w:t>, i.e. data input files should provide information about the Named Graph or the Context of each statement; this is the fourth element of a statement &lt;s,p,o,c&gt;</w:t>
+        <w:t xml:space="preserve">Specify data serialization format, e.g. N-quads, </w:t>
+      </w:r>
+      <w:proofErr w:type="spellStart"/>
+      <w:r>
+        <w:rPr>
+          <w:i/>
+        </w:rPr>
+        <w:t>TriG</w:t>
+      </w:r>
+      <w:proofErr w:type="spellEnd"/>
+      <w:r>
+        <w:rPr>
+          <w:i/>
+        </w:rPr>
+        <w:t xml:space="preserve"> etc. Note that data serialization format should be context aware</w:t>
+      </w:r>
+      <w:r>
+        <w:rPr>
+          <w:i/>
+        </w:rPr>
+        <w:t>, i.e. data input files should provide information about the Named Graph or the Context of each statement; this is the fourth element of a statement &lt;</w:t>
+      </w:r>
+      <w:proofErr w:type="spellStart"/>
+      <w:r>
+        <w:rPr>
+          <w:i/>
+        </w:rPr>
+        <w:t>s,p,o,c</w:t>
+      </w:r>
+      <w:proofErr w:type="spellEnd"/>
+      <w:r>
+        <w:rPr>
+          <w:i/>
+        </w:rPr>
+        <w:t>&gt;</w:t>
       </w:r>
       <w:r>
         <w:rPr>
@@ -4131,7 +4181,7 @@
       <w:pPr>
         <w:pStyle w:val="EUHeading2"/>
       </w:pPr>
-      <w:bookmarkStart w:id="13" w:name="_Toc401760606"/>
+      <w:bookmarkStart w:id="13" w:name="_Toc416271972"/>
       <w:r>
         <w:t>Bulk Load Description</w:t>
       </w:r>
@@ -4232,7 +4282,7 @@
           <w:vanish/>
         </w:rPr>
       </w:pPr>
-      <w:bookmarkStart w:id="14" w:name="_Toc401760607"/>
+      <w:bookmarkStart w:id="14" w:name="_Toc416271973"/>
       <w:r>
         <w:lastRenderedPageBreak/>
         <w:t>Cl</w:t>
@@ -4286,7 +4336,7 @@
       <w:bookmarkStart w:id="16" w:name="_Toc401758670"/>
       <w:bookmarkStart w:id="17" w:name="_Toc401759621"/>
       <w:bookmarkStart w:id="18" w:name="_Toc401759855"/>
-      <w:bookmarkStart w:id="19" w:name="_Toc401760608"/>
+      <w:bookmarkStart w:id="19" w:name="_Toc416271974"/>
       <w:bookmarkEnd w:id="15"/>
       <w:bookmarkEnd w:id="16"/>
       <w:bookmarkEnd w:id="17"/>
@@ -4319,7 +4369,7 @@
       <w:pPr>
         <w:pStyle w:val="EUHeading2"/>
       </w:pPr>
-      <w:bookmarkStart w:id="20" w:name="_Toc401760609"/>
+      <w:bookmarkStart w:id="20" w:name="_Toc416271975"/>
       <w:r>
         <w:t>RDF Database Name</w:t>
       </w:r>
@@ -4351,7 +4401,7 @@
       <w:pPr>
         <w:pStyle w:val="EUHeading2"/>
       </w:pPr>
-      <w:bookmarkStart w:id="21" w:name="_Toc401760610"/>
+      <w:bookmarkStart w:id="21" w:name="_Toc416271976"/>
       <w:r>
         <w:t>Version Number</w:t>
       </w:r>
@@ -4383,7 +4433,7 @@
       <w:pPr>
         <w:pStyle w:val="EUHeading2"/>
       </w:pPr>
-      <w:bookmarkStart w:id="22" w:name="_Toc401760611"/>
+      <w:bookmarkStart w:id="22" w:name="_Toc416271977"/>
       <w:r>
         <w:t>Database Engine Configuration</w:t>
       </w:r>
@@ -4526,7 +4576,21 @@
         <w:rPr>
           <w:i/>
         </w:rPr>
-        <w:t>What other configurable optimizations are used, e.g. owl:sameAs optimization</w:t>
+        <w:t xml:space="preserve">What other configurable optimizations are used, e.g. </w:t>
+      </w:r>
+      <w:proofErr w:type="spellStart"/>
+      <w:r>
+        <w:rPr>
+          <w:i/>
+        </w:rPr>
+        <w:t>owl:sameAs</w:t>
+      </w:r>
+      <w:proofErr w:type="spellEnd"/>
+      <w:r>
+        <w:rPr>
+          <w:i/>
+        </w:rPr>
+        <w:t xml:space="preserve"> optimization</w:t>
       </w:r>
       <w:r>
         <w:rPr>
@@ -4592,7 +4656,7 @@
       <w:pPr>
         <w:pStyle w:val="EUHeading1"/>
       </w:pPr>
-      <w:bookmarkStart w:id="23" w:name="_Toc401760612"/>
+      <w:bookmarkStart w:id="23" w:name="_Toc416271978"/>
       <w:r>
         <w:lastRenderedPageBreak/>
         <w:t xml:space="preserve">Clause 3: </w:t>
@@ -4622,7 +4686,7 @@
       <w:pPr>
         <w:pStyle w:val="EUHeading2"/>
       </w:pPr>
-      <w:bookmarkStart w:id="24" w:name="_Toc401760613"/>
+      <w:bookmarkStart w:id="24" w:name="_Toc416271979"/>
       <w:r>
         <w:t>Operating System</w:t>
       </w:r>
@@ -4642,7 +4706,21 @@
         <w:rPr>
           <w:i/>
         </w:rPr>
-        <w:t>Provide the result of: "uname -a" command for Linux systems or appropriate one for others.</w:t>
+        <w:t>Provide the result of: "</w:t>
+      </w:r>
+      <w:proofErr w:type="spellStart"/>
+      <w:r>
+        <w:rPr>
+          <w:i/>
+        </w:rPr>
+        <w:t>uname</w:t>
+      </w:r>
+      <w:proofErr w:type="spellEnd"/>
+      <w:r>
+        <w:rPr>
+          <w:i/>
+        </w:rPr>
+        <w:t xml:space="preserve"> -a" command for Linux systems or appropriate one for others.</w:t>
       </w:r>
       <w:r>
         <w:rPr>
@@ -4688,7 +4766,21 @@
         <w:rPr>
           <w:i/>
         </w:rPr>
-        <w:t>Provide the result of: "df --print-type"</w:t>
+        <w:t>Provide the result of: "</w:t>
+      </w:r>
+      <w:proofErr w:type="spellStart"/>
+      <w:r>
+        <w:rPr>
+          <w:i/>
+        </w:rPr>
+        <w:t>df</w:t>
+      </w:r>
+      <w:proofErr w:type="spellEnd"/>
+      <w:r>
+        <w:rPr>
+          <w:i/>
+        </w:rPr>
+        <w:t xml:space="preserve"> --print-type"</w:t>
       </w:r>
     </w:p>
     <w:p>
@@ -4700,7 +4792,7 @@
       <w:pPr>
         <w:pStyle w:val="EUHeading2"/>
       </w:pPr>
-      <w:bookmarkStart w:id="25" w:name="_Toc401760614"/>
+      <w:bookmarkStart w:id="25" w:name="_Toc416271980"/>
       <w:r>
         <w:t>CPU Type</w:t>
       </w:r>
@@ -4726,8 +4818,16 @@
         <w:rPr>
           <w:i/>
         </w:rPr>
-        <w:t xml:space="preserve"> in /proc/cpuinfo</w:t>
-      </w:r>
+        <w:t xml:space="preserve"> in /proc/</w:t>
+      </w:r>
+      <w:proofErr w:type="spellStart"/>
+      <w:r>
+        <w:rPr>
+          <w:i/>
+        </w:rPr>
+        <w:t>cpuinfo</w:t>
+      </w:r>
+      <w:proofErr w:type="spellEnd"/>
     </w:p>
     <w:p>
       <w:pPr>
@@ -4741,7 +4841,7 @@
       <w:pPr>
         <w:pStyle w:val="EUHeading2"/>
       </w:pPr>
-      <w:bookmarkStart w:id="26" w:name="_Toc401760615"/>
+      <w:bookmarkStart w:id="26" w:name="_Toc416271981"/>
       <w:r>
         <w:t>Number of Threads</w:t>
       </w:r>
@@ -4755,8 +4855,16 @@
         <w:rPr>
           <w:i/>
         </w:rPr>
-        <w:t>The count of CPU description entries in /proc/cpuinfo</w:t>
-      </w:r>
+        <w:t>The count of CPU description entries in /proc/</w:t>
+      </w:r>
+      <w:proofErr w:type="spellStart"/>
+      <w:r>
+        <w:rPr>
+          <w:i/>
+        </w:rPr>
+        <w:t>cpuinfo</w:t>
+      </w:r>
+      <w:proofErr w:type="spellEnd"/>
       <w:r>
         <w:rPr>
           <w:i/>
@@ -4773,7 +4881,21 @@
         <w:rPr>
           <w:i/>
         </w:rPr>
-        <w:t>se of Intel Xeon processors with hyperthreading, this figure is double the number of the physical cores.</w:t>
+        <w:t xml:space="preserve">se of Intel Xeon processors with </w:t>
+      </w:r>
+      <w:proofErr w:type="spellStart"/>
+      <w:r>
+        <w:rPr>
+          <w:i/>
+        </w:rPr>
+        <w:t>hyperthreading</w:t>
+      </w:r>
+      <w:proofErr w:type="spellEnd"/>
+      <w:r>
+        <w:rPr>
+          <w:i/>
+        </w:rPr>
+        <w:t>, this figure is double the number of the physical cores.</w:t>
       </w:r>
     </w:p>
     <w:p>
@@ -4785,7 +4907,7 @@
       <w:pPr>
         <w:pStyle w:val="EUHeading2"/>
       </w:pPr>
-      <w:bookmarkStart w:id="27" w:name="_Toc401760616"/>
+      <w:bookmarkStart w:id="27" w:name="_Toc416271982"/>
       <w:r>
         <w:t>Number of Cores</w:t>
       </w:r>
@@ -4802,8 +4924,16 @@
         <w:rPr>
           <w:i/>
         </w:rPr>
-        <w:t>The siblings count in a CPU description in /proc/spuinfo</w:t>
-      </w:r>
+        <w:t>The siblings count in a CPU description in /proc/</w:t>
+      </w:r>
+      <w:proofErr w:type="spellStart"/>
+      <w:r>
+        <w:rPr>
+          <w:i/>
+        </w:rPr>
+        <w:t>spuinfo</w:t>
+      </w:r>
+      <w:proofErr w:type="spellEnd"/>
       <w:r>
         <w:rPr>
           <w:i/>
@@ -4814,7 +4944,21 @@
         <w:rPr>
           <w:i/>
         </w:rPr>
-        <w:t>; for instance vCPUs for AWS.</w:t>
+        <w:t xml:space="preserve">; for instance </w:t>
+      </w:r>
+      <w:proofErr w:type="spellStart"/>
+      <w:r>
+        <w:rPr>
+          <w:i/>
+        </w:rPr>
+        <w:t>vCPUs</w:t>
+      </w:r>
+      <w:proofErr w:type="spellEnd"/>
+      <w:r>
+        <w:rPr>
+          <w:i/>
+        </w:rPr>
+        <w:t xml:space="preserve"> for AWS.</w:t>
       </w:r>
     </w:p>
     <w:p>
@@ -4826,7 +4970,7 @@
       <w:pPr>
         <w:pStyle w:val="EUHeading2"/>
       </w:pPr>
-      <w:bookmarkStart w:id="28" w:name="_Toc401760617"/>
+      <w:bookmarkStart w:id="28" w:name="_Toc416271983"/>
       <w:r>
         <w:t>Memory</w:t>
       </w:r>
@@ -4857,11 +5001,19 @@
         </w:rPr>
         <w:t xml:space="preserve">RAM in </w:t>
       </w:r>
-      <w:r>
-        <w:rPr>
-          <w:i/>
-        </w:rPr>
-        <w:t>MBytes.</w:t>
+      <w:proofErr w:type="spellStart"/>
+      <w:r>
+        <w:rPr>
+          <w:i/>
+        </w:rPr>
+        <w:t>MBytes</w:t>
+      </w:r>
+      <w:proofErr w:type="spellEnd"/>
+      <w:r>
+        <w:rPr>
+          <w:i/>
+        </w:rPr>
+        <w:t>.</w:t>
       </w:r>
     </w:p>
     <w:p>
@@ -4873,7 +5025,7 @@
       <w:pPr>
         <w:pStyle w:val="EUHeading2"/>
       </w:pPr>
-      <w:bookmarkStart w:id="29" w:name="_Toc401760618"/>
+      <w:bookmarkStart w:id="29" w:name="_Toc416271984"/>
       <w:r>
         <w:t>Number of Disks</w:t>
       </w:r>
@@ -4925,7 +5077,23 @@
           <w:i/>
           <w:lang w:val="en-US"/>
         </w:rPr>
-        <w:t>The number of distinct /dev/sd?*, count distinct letters in ?</w:t>
+        <w:t>The number of distinct /dev/</w:t>
+      </w:r>
+      <w:proofErr w:type="spellStart"/>
+      <w:r>
+        <w:rPr>
+          <w:i/>
+          <w:lang w:val="en-US"/>
+        </w:rPr>
+        <w:t>sd</w:t>
+      </w:r>
+      <w:proofErr w:type="spellEnd"/>
+      <w:r>
+        <w:rPr>
+          <w:i/>
+          <w:lang w:val="en-US"/>
+        </w:rPr>
+        <w:t>?*, count distinct letters in ?</w:t>
       </w:r>
       <w:r>
         <w:rPr>
@@ -5010,7 +5178,7 @@
       <w:pPr>
         <w:pStyle w:val="EUHeading2"/>
       </w:pPr>
-      <w:bookmarkStart w:id="30" w:name="_Toc401760619"/>
+      <w:bookmarkStart w:id="30" w:name="_Toc416271985"/>
       <w:r>
         <w:t>Total Disks capacity</w:t>
       </w:r>
@@ -5027,8 +5195,44 @@
         <w:rPr>
           <w:i/>
         </w:rPr>
-        <w:t>The sum of total space from "df" command, excluding nfs mounted file systems and RAM based file systems, e.g. tmpfs</w:t>
-      </w:r>
+        <w:t>The sum of total space from "</w:t>
+      </w:r>
+      <w:proofErr w:type="spellStart"/>
+      <w:r>
+        <w:rPr>
+          <w:i/>
+        </w:rPr>
+        <w:t>df</w:t>
+      </w:r>
+      <w:proofErr w:type="spellEnd"/>
+      <w:r>
+        <w:rPr>
+          <w:i/>
+        </w:rPr>
+        <w:t xml:space="preserve">" command, excluding </w:t>
+      </w:r>
+      <w:proofErr w:type="spellStart"/>
+      <w:r>
+        <w:rPr>
+          <w:i/>
+        </w:rPr>
+        <w:t>nfs</w:t>
+      </w:r>
+      <w:proofErr w:type="spellEnd"/>
+      <w:r>
+        <w:rPr>
+          <w:i/>
+        </w:rPr>
+        <w:t xml:space="preserve"> mounted file systems and RAM based file systems, e.g. </w:t>
+      </w:r>
+      <w:proofErr w:type="spellStart"/>
+      <w:r>
+        <w:rPr>
+          <w:i/>
+        </w:rPr>
+        <w:t>tmpfs</w:t>
+      </w:r>
+      <w:proofErr w:type="spellEnd"/>
       <w:r>
         <w:rPr>
           <w:i/>
@@ -5048,7 +5252,7 @@
       <w:pPr>
         <w:pStyle w:val="EUHeading2"/>
       </w:pPr>
-      <w:bookmarkStart w:id="31" w:name="_Toc401760620"/>
+      <w:bookmarkStart w:id="31" w:name="_Toc416271986"/>
       <w:r>
         <w:lastRenderedPageBreak/>
         <w:t>System Configuration</w:t>
@@ -5066,8 +5270,16 @@
         <w:rPr>
           <w:i/>
         </w:rPr>
-        <w:t>Contents of system configuration file /etc/sysconf</w:t>
-      </w:r>
+        <w:t>Contents of system configuration file /etc/</w:t>
+      </w:r>
+      <w:proofErr w:type="spellStart"/>
+      <w:r>
+        <w:rPr>
+          <w:i/>
+        </w:rPr>
+        <w:t>sysconf</w:t>
+      </w:r>
+      <w:proofErr w:type="spellEnd"/>
     </w:p>
     <w:p>
       <w:pPr>
@@ -5094,7 +5306,7 @@
       <w:pPr>
         <w:pStyle w:val="EUHeading1"/>
       </w:pPr>
-      <w:bookmarkStart w:id="32" w:name="_Toc401760621"/>
+      <w:bookmarkStart w:id="32" w:name="_Toc416271987"/>
       <w:r>
         <w:lastRenderedPageBreak/>
         <w:t>Clause 4: Benchmark</w:t>
@@ -5122,7 +5334,7 @@
           <w:lang w:val="en-US"/>
         </w:rPr>
       </w:pPr>
-      <w:bookmarkStart w:id="33" w:name="_Toc401760622"/>
+      <w:bookmarkStart w:id="33" w:name="_Toc416271988"/>
       <w:r>
         <w:rPr>
           <w:lang w:val="en-US"/>
@@ -5272,12 +5484,21 @@
           <w:lang w:val="en-US"/>
         </w:rPr>
       </w:pPr>
-      <w:r>
-        <w:rPr>
-          <w:i/>
-          <w:lang w:val="en-US"/>
-        </w:rPr>
-        <w:t xml:space="preserve">test.properties - defines the general behavior of the benchmark test driver, number of </w:t>
+      <w:proofErr w:type="spellStart"/>
+      <w:r>
+        <w:rPr>
+          <w:i/>
+          <w:lang w:val="en-US"/>
+        </w:rPr>
+        <w:t>test.properties</w:t>
+      </w:r>
+      <w:proofErr w:type="spellEnd"/>
+      <w:r>
+        <w:rPr>
+          <w:i/>
+          <w:lang w:val="en-US"/>
+        </w:rPr>
+        <w:t xml:space="preserve"> - defines the general behavior of the benchmark test driver, number of </w:t>
       </w:r>
       <w:r>
         <w:rPr>
@@ -5305,12 +5526,21 @@
           <w:i/>
         </w:rPr>
       </w:pPr>
-      <w:r>
-        <w:rPr>
-          <w:i/>
-          <w:lang w:val="en-US"/>
-        </w:rPr>
-        <w:t xml:space="preserve">definitions.properties - defines various allocations related to data generation, execution of query mixes, benchmark behavior, etc. </w:t>
+      <w:proofErr w:type="spellStart"/>
+      <w:r>
+        <w:rPr>
+          <w:i/>
+          <w:lang w:val="en-US"/>
+        </w:rPr>
+        <w:t>definitions.properties</w:t>
+      </w:r>
+      <w:proofErr w:type="spellEnd"/>
+      <w:r>
+        <w:rPr>
+          <w:i/>
+          <w:lang w:val="en-US"/>
+        </w:rPr>
+        <w:t xml:space="preserve"> - defines various allocations related to data generation, execution of query mixes, benchmark behavior, etc. </w:t>
       </w:r>
     </w:p>
     <w:p>
@@ -5399,7 +5629,7 @@
           <w:lang w:val="en-US"/>
         </w:rPr>
       </w:pPr>
-      <w:bookmarkStart w:id="34" w:name="_Toc401760623"/>
+      <w:bookmarkStart w:id="34" w:name="_Toc416271989"/>
       <w:r>
         <w:rPr>
           <w:lang w:val="en-US"/>
@@ -5542,7 +5772,7 @@
           <w:lang w:val="en-US"/>
         </w:rPr>
       </w:pPr>
-      <w:bookmarkStart w:id="35" w:name="_Toc401760624"/>
+      <w:bookmarkStart w:id="35" w:name="_Toc416271990"/>
       <w:r>
         <w:rPr>
           <w:lang w:val="en-US"/>
@@ -5598,7 +5828,7 @@
         </w:rPr>
       </w:pPr>
       <w:bookmarkStart w:id="36" w:name="_Ref401757045"/>
-      <w:bookmarkStart w:id="37" w:name="_Toc401760625"/>
+      <w:bookmarkStart w:id="37" w:name="_Toc416271991"/>
       <w:r>
         <w:rPr>
           <w:lang w:val="en-US"/>
@@ -5606,20 +5836,41 @@
         <w:t>Scale Factor</w:t>
       </w:r>
       <w:bookmarkEnd w:id="36"/>
+      <w:r>
+        <w:rPr>
+          <w:lang w:val="en-US"/>
+        </w:rPr>
+        <w:t>s</w:t>
+      </w:r>
       <w:bookmarkEnd w:id="37"/>
     </w:p>
     <w:p>
       <w:pPr>
         <w:pStyle w:val="EUNormal"/>
-        <w:rPr>
-          <w:lang w:val="en-US"/>
-        </w:rPr>
-      </w:pPr>
-      <w:r>
-        <w:rPr>
-          <w:lang w:val="en-US"/>
-        </w:rPr>
-        <w:t>The unit scale of SPB is 50M triples</w:t>
+      </w:pPr>
+      <w:r>
+        <w:rPr>
+          <w:lang w:val="en-US"/>
+        </w:rPr>
+        <w:t xml:space="preserve">The unit scale of SPB is </w:t>
+      </w:r>
+      <w:r>
+        <w:rPr>
+          <w:lang w:val="en-US"/>
+        </w:rPr>
+        <w:t>64</w:t>
+      </w:r>
+      <w:r>
+        <w:rPr>
+          <w:lang w:val="en-US"/>
+        </w:rPr>
+        <w:t xml:space="preserve">M </w:t>
+      </w:r>
+      <w:r>
+        <w:rPr>
+          <w:lang w:val="en-US"/>
+        </w:rPr>
+        <w:t>statements</w:t>
       </w:r>
       <w:r>
         <w:rPr>
@@ -5658,7 +5909,10 @@
         <w:t xml:space="preserve"> the previous one</w:t>
       </w:r>
       <w:r>
-        <w:t>, e.g. SF2 - 100 million triples, SF3 - 200 million triples etc</w:t>
+        <w:t>, e.g. SF2 - 128 million statements, SF3 - 256 million statements</w:t>
+      </w:r>
+      <w:r>
+        <w:t xml:space="preserve"> etc</w:t>
       </w:r>
       <w:r>
         <w:t>.</w:t>
@@ -5671,6 +5925,29 @@
           <w:lang w:val="en-US"/>
         </w:rPr>
       </w:pPr>
+      <w:r>
+        <w:t>It is important to note that, when generating synthetic data for a certain scale factor, the number of generated statements should be calculated by subtracting the number of explicit statements in refe</w:t>
+      </w:r>
+      <w:r>
+        <w:t>rence data which currently is about 25</w:t>
+      </w:r>
+      <w:r>
+        <w:t>M statements. e.g. thus for SF1 generated synthetic data will be 64M - 2</w:t>
+      </w:r>
+      <w:r>
+        <w:t>5M (ref. data) = 39</w:t>
+      </w:r>
+      <w:r>
+        <w:t>M statements.</w:t>
+      </w:r>
+    </w:p>
+    <w:p>
+      <w:pPr>
+        <w:pStyle w:val="EUNormal"/>
+        <w:rPr>
+          <w:lang w:val="en-US"/>
+        </w:rPr>
+      </w:pPr>
     </w:p>
     <w:p>
       <w:pPr>
@@ -5679,7 +5956,7 @@
           <w:lang w:val="en-US"/>
         </w:rPr>
       </w:pPr>
-      <w:bookmarkStart w:id="38" w:name="_Toc401760626"/>
+      <w:bookmarkStart w:id="38" w:name="_Toc416271992"/>
       <w:r>
         <w:rPr>
           <w:lang w:val="en-US"/>
@@ -5724,7 +6001,23 @@
           <w:i/>
           <w:lang w:val="en-US"/>
         </w:rPr>
-        <w:t>(iq/s)</w:t>
+        <w:t>(</w:t>
+      </w:r>
+      <w:proofErr w:type="spellStart"/>
+      <w:r>
+        <w:rPr>
+          <w:i/>
+          <w:lang w:val="en-US"/>
+        </w:rPr>
+        <w:t>iq</w:t>
+      </w:r>
+      <w:proofErr w:type="spellEnd"/>
+      <w:r>
+        <w:rPr>
+          <w:i/>
+          <w:lang w:val="en-US"/>
+        </w:rPr>
+        <w:t>/s)</w:t>
       </w:r>
       <w:r>
         <w:rPr>
@@ -5756,7 +6049,23 @@
           <w:i/>
           <w:lang w:val="en-US"/>
         </w:rPr>
-        <w:t>(aq/h*SF)</w:t>
+        <w:t>(</w:t>
+      </w:r>
+      <w:proofErr w:type="spellStart"/>
+      <w:r>
+        <w:rPr>
+          <w:i/>
+          <w:lang w:val="en-US"/>
+        </w:rPr>
+        <w:t>aq</w:t>
+      </w:r>
+      <w:proofErr w:type="spellEnd"/>
+      <w:r>
+        <w:rPr>
+          <w:i/>
+          <w:lang w:val="en-US"/>
+        </w:rPr>
+        <w:t>/h*SF)</w:t>
       </w:r>
       <w:r>
         <w:rPr>
@@ -5833,12 +6142,37 @@
         </w:rPr>
         <w:t xml:space="preserve"> </w:t>
       </w:r>
-      <w:r>
-        <w:rPr>
-          <w:i/>
-          <w:lang w:val="en-US"/>
-        </w:rPr>
-        <w:t>iq/s, aq/h, u/s at scale</w:t>
+      <w:proofErr w:type="spellStart"/>
+      <w:r>
+        <w:rPr>
+          <w:i/>
+          <w:lang w:val="en-US"/>
+        </w:rPr>
+        <w:t>iq</w:t>
+      </w:r>
+      <w:proofErr w:type="spellEnd"/>
+      <w:r>
+        <w:rPr>
+          <w:i/>
+          <w:lang w:val="en-US"/>
+        </w:rPr>
+        <w:t xml:space="preserve">/s, </w:t>
+      </w:r>
+      <w:proofErr w:type="spellStart"/>
+      <w:r>
+        <w:rPr>
+          <w:i/>
+          <w:lang w:val="en-US"/>
+        </w:rPr>
+        <w:t>aq</w:t>
+      </w:r>
+      <w:proofErr w:type="spellEnd"/>
+      <w:r>
+        <w:rPr>
+          <w:i/>
+          <w:lang w:val="en-US"/>
+        </w:rPr>
+        <w:t>/h, u/s at scale</w:t>
       </w:r>
       <w:r>
         <w:rPr>
@@ -5856,7 +6190,35 @@
         <w:rPr>
           <w:lang w:val="en-US"/>
         </w:rPr>
-        <w:t>12.2 iq/s, 17.2 aq/h, 70 u/s at 200 million triples (SF 3)</w:t>
+        <w:t xml:space="preserve">12.2 </w:t>
+      </w:r>
+      <w:proofErr w:type="spellStart"/>
+      <w:r>
+        <w:rPr>
+          <w:lang w:val="en-US"/>
+        </w:rPr>
+        <w:t>iq</w:t>
+      </w:r>
+      <w:proofErr w:type="spellEnd"/>
+      <w:r>
+        <w:rPr>
+          <w:lang w:val="en-US"/>
+        </w:rPr>
+        <w:t xml:space="preserve">/s, 17.2 </w:t>
+      </w:r>
+      <w:proofErr w:type="spellStart"/>
+      <w:r>
+        <w:rPr>
+          <w:lang w:val="en-US"/>
+        </w:rPr>
+        <w:t>aq</w:t>
+      </w:r>
+      <w:proofErr w:type="spellEnd"/>
+      <w:r>
+        <w:rPr>
+          <w:lang w:val="en-US"/>
+        </w:rPr>
+        <w:t>/h, 70 u/s at 200 million triples (SF 3)</w:t>
       </w:r>
       <w:r>
         <w:rPr>
@@ -5978,7 +6340,7 @@
           <w:lang w:val="en-US"/>
         </w:rPr>
       </w:pPr>
-      <w:bookmarkStart w:id="39" w:name="_Toc401760627"/>
+      <w:bookmarkStart w:id="39" w:name="_Toc416271993"/>
       <w:r>
         <w:rPr>
           <w:lang w:val="en-US"/>
@@ -6319,12 +6681,11 @@
           <w:lang w:val="en-US"/>
         </w:rPr>
       </w:pPr>
-      <w:bookmarkStart w:id="40" w:name="_Toc401760628"/>
-      <w:r>
-        <w:rPr>
-          <w:lang w:val="en-US"/>
-        </w:rPr>
-        <w:lastRenderedPageBreak/>
+      <w:bookmarkStart w:id="40" w:name="_Toc416271994"/>
+      <w:r>
+        <w:rPr>
+          <w:lang w:val="en-US"/>
+        </w:rPr>
         <w:t>Interactive Query Metric</w:t>
       </w:r>
       <w:bookmarkEnd w:id="40"/>
@@ -6447,7 +6808,7 @@
         </w:rPr>
       </w:pPr>
       <w:bookmarkStart w:id="41" w:name="_Toc401741924"/>
-      <w:bookmarkStart w:id="42" w:name="_Toc401760629"/>
+      <w:bookmarkStart w:id="42" w:name="_Toc416271995"/>
       <w:bookmarkEnd w:id="41"/>
       <w:r>
         <w:rPr>
@@ -6676,7 +7037,7 @@
           <w:lang w:val="en-US"/>
         </w:rPr>
       </w:pPr>
-      <w:bookmarkStart w:id="43" w:name="_Toc401760630"/>
+      <w:bookmarkStart w:id="43" w:name="_Toc416271996"/>
       <w:r>
         <w:rPr>
           <w:lang w:val="en-US"/>
@@ -7031,7 +7392,6 @@
           <w:i/>
           <w:lang w:val="en-US"/>
         </w:rPr>
-        <w:lastRenderedPageBreak/>
         <w:t>1+ floor(log (SF) / log (1.5))</w:t>
       </w:r>
     </w:p>
@@ -7154,7 +7514,7 @@
           <w:lang w:val="en-US"/>
         </w:rPr>
       </w:pPr>
-      <w:bookmarkStart w:id="44" w:name="_Toc401760631"/>
+      <w:bookmarkStart w:id="44" w:name="_Toc416271997"/>
       <w:r>
         <w:rPr>
           <w:lang w:val="en-US"/>
@@ -7176,12 +7536,37 @@
         </w:rPr>
         <w:t xml:space="preserve">In addition to the primary metric of </w:t>
       </w:r>
-      <w:r>
-        <w:rPr>
-          <w:i/>
-          <w:lang w:val="en-US"/>
-        </w:rPr>
-        <w:t>iq/s, aq/h * SF, u/s</w:t>
+      <w:proofErr w:type="spellStart"/>
+      <w:r>
+        <w:rPr>
+          <w:i/>
+          <w:lang w:val="en-US"/>
+        </w:rPr>
+        <w:t>iq</w:t>
+      </w:r>
+      <w:proofErr w:type="spellEnd"/>
+      <w:r>
+        <w:rPr>
+          <w:i/>
+          <w:lang w:val="en-US"/>
+        </w:rPr>
+        <w:t xml:space="preserve">/s, </w:t>
+      </w:r>
+      <w:proofErr w:type="spellStart"/>
+      <w:r>
+        <w:rPr>
+          <w:i/>
+          <w:lang w:val="en-US"/>
+        </w:rPr>
+        <w:t>aq</w:t>
+      </w:r>
+      <w:proofErr w:type="spellEnd"/>
+      <w:r>
+        <w:rPr>
+          <w:i/>
+          <w:lang w:val="en-US"/>
+        </w:rPr>
+        <w:t>/h * SF, u/s</w:t>
       </w:r>
       <w:r>
         <w:rPr>
@@ -7594,7 +7979,7 @@
       <w:pPr>
         <w:pStyle w:val="EUHeading1"/>
       </w:pPr>
-      <w:bookmarkStart w:id="45" w:name="_Toc401760632"/>
+      <w:bookmarkStart w:id="45" w:name="_Toc416271998"/>
       <w:r>
         <w:lastRenderedPageBreak/>
         <w:t>Supporting File Index</w:t>
@@ -8317,7 +8702,7 @@
       <w:rPr>
         <w:noProof/>
       </w:rPr>
-      <w:t>13</w:t>
+      <w:t>4</w:t>
     </w:r>
     <w:r>
       <w:rPr>
@@ -11491,7 +11876,7 @@
 </file>
 
 <file path=customXml/itemProps1.xml><?xml version="1.0" encoding="utf-8"?>
-<ds:datastoreItem xmlns:ds="http://schemas.openxmlformats.org/officeDocument/2006/customXml" ds:itemID="{DA573716-8AC7-4500-A724-670C8C87A1B1}">
+<ds:datastoreItem xmlns:ds="http://schemas.openxmlformats.org/officeDocument/2006/customXml" ds:itemID="{6A6630D3-927D-455F-9E4B-BBE549A30D8E}">
   <ds:schemaRefs>
     <ds:schemaRef ds:uri="http://schemas.openxmlformats.org/officeDocument/2006/bibliography"/>
   </ds:schemaRefs>

</xml_diff>